<commit_message>
changes in develop branch to be pushed
</commit_message>
<xml_diff>
--- a/CSQ prototype document.docx
+++ b/CSQ prototype document.docx
@@ -1456,6 +1456,32 @@
       <w:pPr>
         <w:rPr>
           <w:rFonts w:ascii="Arial" w:hAnsi="Arial" w:cs="Arial"/>
+        </w:rPr>
+      </w:pPr>
+      <w:r>
+        <w:rPr>
+          <w:rFonts w:ascii="Arial" w:hAnsi="Arial" w:cs="Arial"/>
+        </w:rPr>
+        <w:t>Changes after pull request. 4:10 PM</w:t>
+      </w:r>
+    </w:p>
+    <w:p>
+      <w:pPr>
+        <w:rPr>
+          <w:rFonts w:ascii="Arial" w:hAnsi="Arial" w:cs="Arial"/>
+        </w:rPr>
+      </w:pPr>
+      <w:r>
+        <w:rPr>
+          <w:rFonts w:ascii="Arial" w:hAnsi="Arial" w:cs="Arial"/>
+        </w:rPr>
+        <w:t xml:space="preserve"> </w:t>
+      </w:r>
+    </w:p>
+    <w:p>
+      <w:pPr>
+        <w:rPr>
+          <w:rFonts w:ascii="Arial" w:hAnsi="Arial" w:cs="Arial"/>
           <w:sz w:val="24"/>
           <w:szCs w:val="24"/>
         </w:rPr>
@@ -1464,7 +1490,7 @@
         <w:rPr>
           <w:rFonts w:ascii="Arial" w:hAnsi="Arial" w:cs="Arial"/>
         </w:rPr>
-        <w:t>Changes after pull request. 4:10 PM</w:t>
+        <w:t>Changes in develop branch at 415pm</w:t>
       </w:r>
     </w:p>
     <w:sectPr>

</xml_diff>